<commit_message>
más cosas de gerencia
</commit_message>
<xml_diff>
--- a/Gerencia/taller1.docx
+++ b/Gerencia/taller1.docx
@@ -2,6 +2,91 @@
 <file path=word/document.xml><?xml version="1.0" encoding="utf-8"?>
 <w:document xmlns:wpc="http://schemas.microsoft.com/office/word/2010/wordprocessingCanvas" xmlns:cx="http://schemas.microsoft.com/office/drawing/2014/chartex" xmlns:cx1="http://schemas.microsoft.com/office/drawing/2015/9/8/chartex" xmlns:cx2="http://schemas.microsoft.com/office/drawing/2015/10/21/chartex" xmlns:cx3="http://schemas.microsoft.com/office/drawing/2016/5/9/chartex" xmlns:cx4="http://schemas.microsoft.com/office/drawing/2016/5/10/chartex" xmlns:cx5="http://schemas.microsoft.com/office/drawing/2016/5/11/chartex" xmlns:cx6="http://schemas.microsoft.com/office/drawing/2016/5/12/chartex" xmlns:cx7="http://schemas.microsoft.com/office/drawing/2016/5/13/chartex" xmlns:cx8="http://schemas.microsoft.com/office/drawing/2016/5/14/chartex" xmlns:mc="http://schemas.openxmlformats.org/markup-compatibility/2006" xmlns:aink="http://schemas.microsoft.com/office/drawing/2016/ink" xmlns:am3d="http://schemas.microsoft.com/office/drawing/2017/model3d" xmlns:o="urn:schemas-microsoft-com:office:office" xmlns:r="http://schemas.openxmlformats.org/officeDocument/2006/relationships" xmlns:m="http://schemas.openxmlformats.org/officeDocument/2006/math" xmlns:v="urn:schemas-microsoft-com:vml" xmlns:wp14="http://schemas.microsoft.com/office/word/2010/wordprocessingDrawing" xmlns:wp="http://schemas.openxmlformats.org/drawingml/2006/wordprocessingDrawing" xmlns:w10="urn:schemas-microsoft-com:office:word" xmlns:w="http://schemas.openxmlformats.org/wordprocessingml/2006/main" xmlns:w14="http://schemas.microsoft.com/office/word/2010/wordml" xmlns:w15="http://schemas.microsoft.com/office/word/2012/wordml" xmlns:w16cid="http://schemas.microsoft.com/office/word/2016/wordml/cid" xmlns:w16se="http://schemas.microsoft.com/office/word/2015/wordml/symex" xmlns:wpg="http://schemas.microsoft.com/office/word/2010/wordprocessingGroup" xmlns:wpi="http://schemas.microsoft.com/office/word/2010/wordprocessingInk" xmlns:wne="http://schemas.microsoft.com/office/word/2006/wordml" xmlns:wps="http://schemas.microsoft.com/office/word/2010/wordprocessingShape" mc:Ignorable="w14 w15 w16se w16cid wp14">
   <w:body>
+    <w:p>
+      <w:pPr>
+        <w:spacing w:after="0" w:line="240" w:lineRule="auto"/>
+        <w:ind w:firstLine="720"/>
+        <w:jc w:val="both"/>
+        <w:rPr>
+          <w:rFonts w:ascii="Times New Roman" w:eastAsia="Times New Roman" w:hAnsi="Times New Roman" w:cs="Times New Roman"/>
+          <w:b/>
+          <w:bCs/>
+          <w:color w:val="000000"/>
+          <w:sz w:val="24"/>
+          <w:szCs w:val="24"/>
+          <w:lang w:eastAsia="es-CO"/>
+        </w:rPr>
+      </w:pPr>
+      <w:bookmarkStart w:id="0" w:name="_GoBack"/>
+      <w:r>
+        <w:rPr>
+          <w:rFonts w:ascii="Times New Roman" w:eastAsia="Times New Roman" w:hAnsi="Times New Roman" w:cs="Times New Roman"/>
+          <w:b/>
+          <w:bCs/>
+          <w:color w:val="000000"/>
+          <w:sz w:val="24"/>
+          <w:szCs w:val="24"/>
+          <w:lang w:eastAsia="es-CO"/>
+        </w:rPr>
+        <w:t xml:space="preserve">Vinnie Giuliano </w:t>
+      </w:r>
+      <w:r>
+        <w:rPr>
+          <w:rFonts w:ascii="Times New Roman" w:eastAsia="Times New Roman" w:hAnsi="Times New Roman" w:cs="Times New Roman"/>
+          <w:b/>
+          <w:bCs/>
+          <w:color w:val="000000"/>
+          <w:sz w:val="24"/>
+          <w:szCs w:val="24"/>
+          <w:lang w:eastAsia="es-CO"/>
+        </w:rPr>
+        <w:t>Mellizo Molina</w:t>
+      </w:r>
+    </w:p>
+    <w:p>
+      <w:pPr>
+        <w:spacing w:after="0" w:line="240" w:lineRule="auto"/>
+        <w:ind w:firstLine="720"/>
+        <w:jc w:val="both"/>
+        <w:rPr>
+          <w:rFonts w:ascii="Times New Roman" w:eastAsia="Times New Roman" w:hAnsi="Times New Roman" w:cs="Times New Roman"/>
+          <w:b/>
+          <w:bCs/>
+          <w:color w:val="000000"/>
+          <w:sz w:val="24"/>
+          <w:szCs w:val="24"/>
+          <w:lang w:eastAsia="es-CO"/>
+        </w:rPr>
+      </w:pPr>
+      <w:r>
+        <w:rPr>
+          <w:rFonts w:ascii="Times New Roman" w:eastAsia="Times New Roman" w:hAnsi="Times New Roman" w:cs="Times New Roman"/>
+          <w:b/>
+          <w:bCs/>
+          <w:color w:val="000000"/>
+          <w:sz w:val="24"/>
+          <w:szCs w:val="24"/>
+          <w:lang w:eastAsia="es-CO"/>
+        </w:rPr>
+        <w:t>1010223600</w:t>
+      </w:r>
+    </w:p>
+    <w:p>
+      <w:pPr>
+        <w:spacing w:after="0" w:line="240" w:lineRule="auto"/>
+        <w:ind w:firstLine="720"/>
+        <w:jc w:val="both"/>
+        <w:rPr>
+          <w:rFonts w:ascii="Times New Roman" w:eastAsia="Times New Roman" w:hAnsi="Times New Roman" w:cs="Times New Roman"/>
+          <w:b/>
+          <w:bCs/>
+          <w:color w:val="000000"/>
+          <w:sz w:val="24"/>
+          <w:szCs w:val="24"/>
+          <w:lang w:eastAsia="es-CO"/>
+        </w:rPr>
+      </w:pPr>
+    </w:p>
     <w:p>
       <w:pPr>
         <w:spacing w:after="0" w:line="240" w:lineRule="auto"/>
@@ -546,18 +631,8 @@
           <w:szCs w:val="24"/>
           <w:lang w:eastAsia="es-CO"/>
         </w:rPr>
-        <w:t xml:space="preserve">Se habla de disciplina en diversos ambientes, como el familiar (en el que se disciplina a los hijos), el militar (en el que se exige obediencia absoluta) o el escolar (en el que se forma profesional o académicamente a los niños), y también en el ético y moral, refiriéndose en ese </w:t>
-      </w:r>
-      <w:r>
-        <w:rPr>
-          <w:rFonts w:ascii="Times New Roman" w:eastAsia="Times New Roman" w:hAnsi="Times New Roman" w:cs="Times New Roman"/>
-          <w:color w:val="000000"/>
-          <w:sz w:val="24"/>
-          <w:szCs w:val="24"/>
-          <w:lang w:eastAsia="es-CO"/>
-        </w:rPr>
         <w:lastRenderedPageBreak/>
-        <w:t xml:space="preserve">caso a la necesaria represión de ciertas pulsiones individuales en pro del entendimiento, profesionalismo y la convivencia comunitaria. </w:t>
+        <w:t xml:space="preserve">Se habla de disciplina en diversos ambientes, como el familiar (en el que se disciplina a los hijos), el militar (en el que se exige obediencia absoluta) o el escolar (en el que se forma profesional o académicamente a los niños), y también en el ético y moral, refiriéndose en ese caso a la necesaria represión de ciertas pulsiones individuales en pro del entendimiento, profesionalismo y la convivencia comunitaria. </w:t>
       </w:r>
     </w:p>
     <w:p>
@@ -1221,7 +1296,18 @@
           <w:szCs w:val="24"/>
           <w:lang w:eastAsia="es-CO"/>
         </w:rPr>
-        <w:t>: La autoestima es un conjunto de percepciones, pensamientos, evaluaciones, sentimientos y tendencias de comportamiento dirigidas hacia nuestra persona, hacia nuestra manera de ser, y hacia los rasgos de nuestro cuerpo y nuestro carácter. En resumen: es la percepción evaluativa de nosotros mismos ​en su jerarquía de las necesidades humanas, describe la necesidad de aprecio, que se divide en dos aspectos, el aprecio que se tiene uno mismo (amor propio, confianza, pericia, suficiencia, etc.), y el respeto y estimación que se recibe de otras personas (reconocimiento, aceptación, etc.).</w:t>
+        <w:t xml:space="preserve">: La autoestima es un conjunto de percepciones, pensamientos, evaluaciones, sentimientos y tendencias de comportamiento dirigidas hacia nuestra persona, hacia nuestra manera de ser, y hacia los rasgos de nuestro cuerpo y nuestro carácter. En resumen: es la percepción evaluativa de nosotros mismos ​en su jerarquía de las necesidades humanas, describe la necesidad de aprecio, que se divide en dos aspectos, el aprecio que se </w:t>
+      </w:r>
+      <w:r>
+        <w:rPr>
+          <w:rFonts w:ascii="Times New Roman" w:eastAsia="Times New Roman" w:hAnsi="Times New Roman" w:cs="Times New Roman"/>
+          <w:color w:val="000000"/>
+          <w:sz w:val="24"/>
+          <w:szCs w:val="24"/>
+          <w:lang w:eastAsia="es-CO"/>
+        </w:rPr>
+        <w:lastRenderedPageBreak/>
+        <w:t>tiene uno mismo (amor propio, confianza, pericia, suficiencia, etc.), y el respeto y estimación que se recibe de otras personas (reconocimiento, aceptación, etc.).</w:t>
       </w:r>
     </w:p>
     <w:p>
@@ -1808,7 +1894,18 @@
           <w:szCs w:val="24"/>
           <w:lang w:eastAsia="es-CO"/>
         </w:rPr>
-        <w:t xml:space="preserve"> que tienen las personas de estar libre de todo daño, amenaza, peligro o riesgo; es la necesidad de sentirse protegidas, contra todo aquello que pueda perturbar o atentar contra su integridad física, </w:t>
+        <w:t xml:space="preserve"> que tienen las personas de estar libre de todo daño, amenaza, peligro o riesgo; es la necesidad de sentirse protegidas, contra todo </w:t>
+      </w:r>
+      <w:r>
+        <w:rPr>
+          <w:rFonts w:ascii="Times New Roman" w:eastAsia="Times New Roman" w:hAnsi="Times New Roman" w:cs="Times New Roman"/>
+          <w:color w:val="000000"/>
+          <w:sz w:val="24"/>
+          <w:szCs w:val="24"/>
+          <w:lang w:eastAsia="es-CO"/>
+        </w:rPr>
+        <w:lastRenderedPageBreak/>
+        <w:t xml:space="preserve">aquello que pueda perturbar o atentar contra su integridad física, </w:t>
       </w:r>
       <w:hyperlink r:id="rId17" w:history="1">
         <w:r>
@@ -1912,7 +2009,6 @@
           <w:szCs w:val="24"/>
           <w:lang w:eastAsia="es-CO"/>
         </w:rPr>
-        <w:lastRenderedPageBreak/>
         <w:t xml:space="preserve">JUSTICIA: </w:t>
       </w:r>
       <w:r>
@@ -2107,10 +2203,8 @@
         <w:t>[18] https://www.eltiempo.com/archivo/documento/MAM-243124</w:t>
       </w:r>
     </w:p>
-    <w:p>
-      <w:bookmarkStart w:id="0" w:name="_GoBack"/>
-      <w:bookmarkEnd w:id="0"/>
-    </w:p>
+    <w:bookmarkEnd w:id="0"/>
+    <w:p/>
     <w:sectPr>
       <w:pgSz w:w="12240" w:h="15840"/>
       <w:pgMar w:top="1417" w:right="1701" w:bottom="1417" w:left="1701" w:header="708" w:footer="708" w:gutter="0"/>
@@ -2401,6 +2495,7 @@
     <w:lsdException w:name="HTML Sample" w:semiHidden="1" w:unhideWhenUsed="1"/>
     <w:lsdException w:name="HTML Typewriter" w:semiHidden="1" w:unhideWhenUsed="1"/>
     <w:lsdException w:name="HTML Variable" w:semiHidden="1" w:unhideWhenUsed="1"/>
+    <w:lsdException w:name="Normal Table" w:semiHidden="1" w:unhideWhenUsed="1"/>
     <w:lsdException w:name="annotation subject" w:semiHidden="1" w:unhideWhenUsed="1"/>
     <w:lsdException w:name="No List" w:semiHidden="1" w:unhideWhenUsed="1"/>
     <w:lsdException w:name="Outline List 1" w:semiHidden="1" w:unhideWhenUsed="1"/>
@@ -2447,8 +2542,10 @@
     <w:lsdException w:name="Table Subtle 2" w:semiHidden="1" w:unhideWhenUsed="1"/>
     <w:lsdException w:name="Table Web 1" w:semiHidden="1" w:unhideWhenUsed="1"/>
     <w:lsdException w:name="Table Web 2" w:semiHidden="1" w:unhideWhenUsed="1"/>
+    <w:lsdException w:name="Table Web 3" w:semiHidden="1" w:unhideWhenUsed="1"/>
     <w:lsdException w:name="Balloon Text" w:semiHidden="1" w:unhideWhenUsed="1"/>
     <w:lsdException w:name="Table Grid" w:uiPriority="39"/>
+    <w:lsdException w:name="Table Theme" w:semiHidden="1" w:unhideWhenUsed="1"/>
     <w:lsdException w:name="Placeholder Text" w:semiHidden="1"/>
     <w:lsdException w:name="No Spacing" w:uiPriority="1" w:qFormat="1"/>
     <w:lsdException w:name="Light Shading" w:uiPriority="60"/>

</xml_diff>